<commit_message>
update file 4: Phân tích
</commit_message>
<xml_diff>
--- a/BaoCao/4-PhanTich.docx
+++ b/BaoCao/4-PhanTich.docx
@@ -448,8 +448,6 @@
             </w:r>
           </w:p>
         </w:tc>
-        <w:bookmarkStart w:id="0" w:name="_GoBack"/>
-        <w:bookmarkEnd w:id="0"/>
       </w:tr>
       <w:tr>
         <w:tc>
@@ -1362,8 +1360,8 @@
       <w:r>
         <w:br w:type="page"/>
       </w:r>
-      <w:bookmarkStart w:id="1" w:name="_Toc167699049"/>
-      <w:bookmarkStart w:id="2" w:name="_Toc172872215"/>
+      <w:bookmarkStart w:id="0" w:name="_Toc167699049"/>
+      <w:bookmarkStart w:id="1" w:name="_Toc172872215"/>
       <w:r>
         <w:lastRenderedPageBreak/>
         <w:t xml:space="preserve">Sơ đồ lớp </w:t>
@@ -1377,20 +1375,20 @@
       <w:r>
         <w:t>mức phân tích</w:t>
       </w:r>
-      <w:bookmarkEnd w:id="1"/>
+      <w:bookmarkEnd w:id="0"/>
       <w:r>
         <w:rPr>
           <w:lang w:val="en-US"/>
         </w:rPr>
         <w:t>)</w:t>
       </w:r>
-      <w:bookmarkEnd w:id="2"/>
+      <w:bookmarkEnd w:id="1"/>
     </w:p>
     <w:p>
       <w:pPr>
         <w:pStyle w:val="Heading2"/>
       </w:pPr>
-      <w:bookmarkStart w:id="3" w:name="_Toc172872216"/>
+      <w:bookmarkStart w:id="2" w:name="_Toc172872216"/>
       <w:r>
         <w:t xml:space="preserve">Sơ đồ lớp </w:t>
       </w:r>
@@ -1403,111 +1401,73 @@
       <w:r>
         <w:t>)</w:t>
       </w:r>
-      <w:bookmarkEnd w:id="3"/>
+      <w:bookmarkEnd w:id="2"/>
     </w:p>
     <w:p>
-      <w:pPr>
-        <w:spacing w:line="360" w:lineRule="auto"/>
-        <w:rPr>
-          <w:i/>
-          <w:color w:val="0000FF"/>
-        </w:rPr>
-      </w:pPr>
       <w:r>
         <w:rPr>
-          <w:i/>
-          <w:color w:val="0000FF"/>
+          <w:noProof/>
+          <w:lang w:val="en-US" w:eastAsia="zh-TW"/>
         </w:rPr>
-        <w:t>Anh/Chị hãy vẽ hình sơ đồ lớp ở mức phân tích của đề tài.</w:t>
+        <w:drawing>
+          <wp:inline distT="0" distB="0" distL="0" distR="0">
+            <wp:extent cx="5732145" cy="3989522"/>
+            <wp:effectExtent l="0" t="0" r="1905" b="0"/>
+            <wp:docPr id="4" name="Picture 4"/>
+            <wp:cNvGraphicFramePr>
+              <a:graphicFrameLocks xmlns:a="http://schemas.openxmlformats.org/drawingml/2006/main" noChangeAspect="1"/>
+            </wp:cNvGraphicFramePr>
+            <a:graphic xmlns:a="http://schemas.openxmlformats.org/drawingml/2006/main">
+              <a:graphicData uri="http://schemas.openxmlformats.org/drawingml/2006/picture">
+                <pic:pic xmlns:pic="http://schemas.openxmlformats.org/drawingml/2006/picture">
+                  <pic:nvPicPr>
+                    <pic:cNvPr id="0" name="Picture 3"/>
+                    <pic:cNvPicPr>
+                      <a:picLocks noChangeAspect="1" noChangeArrowheads="1"/>
+                    </pic:cNvPicPr>
+                  </pic:nvPicPr>
+                  <pic:blipFill>
+                    <a:blip r:embed="rId9" cstate="print">
+                      <a:extLst>
+                        <a:ext uri="{28A0092B-C50C-407E-A947-70E740481C1C}">
+                          <a14:useLocalDpi xmlns:a14="http://schemas.microsoft.com/office/drawing/2010/main" val="0"/>
+                        </a:ext>
+                      </a:extLst>
+                    </a:blip>
+                    <a:srcRect/>
+                    <a:stretch>
+                      <a:fillRect/>
+                    </a:stretch>
+                  </pic:blipFill>
+                  <pic:spPr bwMode="auto">
+                    <a:xfrm>
+                      <a:off x="0" y="0"/>
+                      <a:ext cx="5732145" cy="3989522"/>
+                    </a:xfrm>
+                    <a:prstGeom prst="rect">
+                      <a:avLst/>
+                    </a:prstGeom>
+                    <a:noFill/>
+                    <a:ln>
+                      <a:noFill/>
+                    </a:ln>
+                  </pic:spPr>
+                </pic:pic>
+              </a:graphicData>
+            </a:graphic>
+          </wp:inline>
+        </w:drawing>
       </w:r>
     </w:p>
     <w:p>
       <w:pPr>
-        <w:spacing w:line="360" w:lineRule="auto"/>
-        <w:rPr>
-          <w:i/>
-          <w:color w:val="0000FF"/>
-        </w:rPr>
-      </w:pPr>
-      <w:r>
-        <w:rPr>
-          <w:i/>
-          <w:color w:val="0000FF"/>
-        </w:rPr>
-        <w:t>Trong sơ đồ lớp cần thể hiện rõ:</w:t>
-      </w:r>
-    </w:p>
-    <w:p>
-      <w:pPr>
-        <w:numPr>
-          <w:ilvl w:val="0"/>
-          <w:numId w:val="40"/>
-        </w:numPr>
-        <w:spacing w:line="360" w:lineRule="auto"/>
-        <w:rPr>
-          <w:i/>
-          <w:color w:val="0000FF"/>
-          <w:lang w:val="en-US"/>
-        </w:rPr>
-      </w:pPr>
-      <w:r>
-        <w:rPr>
-          <w:i/>
-          <w:color w:val="0000FF"/>
-          <w:lang w:val="en-US"/>
-        </w:rPr>
-        <w:t>Tên các lớp đối tượng</w:t>
-      </w:r>
-    </w:p>
-    <w:p>
-      <w:pPr>
-        <w:numPr>
-          <w:ilvl w:val="0"/>
-          <w:numId w:val="40"/>
-        </w:numPr>
-        <w:spacing w:line="360" w:lineRule="auto"/>
-        <w:rPr>
-          <w:i/>
-          <w:color w:val="0000FF"/>
-          <w:lang w:val="en-US"/>
-        </w:rPr>
-      </w:pPr>
-      <w:r>
-        <w:rPr>
-          <w:i/>
-          <w:color w:val="0000FF"/>
-          <w:lang w:val="en-US"/>
-        </w:rPr>
-        <w:t>Các mối quan hệ giữa các lớp đối tượng (loại quan hệ, bản số)</w:t>
-      </w:r>
-    </w:p>
-    <w:p>
-      <w:pPr>
-        <w:spacing w:line="360" w:lineRule="auto"/>
-        <w:rPr>
-          <w:i/>
-          <w:color w:val="0000FF"/>
-          <w:lang w:val="en-US"/>
-        </w:rPr>
-      </w:pPr>
-      <w:r>
-        <w:rPr>
-          <w:i/>
-          <w:color w:val="0000FF"/>
-          <w:lang w:val="en-US"/>
-        </w:rPr>
-        <w:t>Trong sơ đồ lớp không nhất thiết phải liệt kê các thuộc tính và phương thức của mỗi lớp đối tượng. Tuy nhiên, nên thể hiện các thông tin này trong sơ đồ lớp, nếu sơ đồ không quá lớn</w:t>
-      </w:r>
-    </w:p>
-    <w:p>
-      <w:pPr>
         <w:pStyle w:val="Heading2"/>
       </w:pPr>
-      <w:bookmarkStart w:id="4" w:name="_Toc172872217"/>
+      <w:bookmarkStart w:id="3" w:name="_Toc172872217"/>
       <w:r>
         <w:t>Danh sách các lớp đối tượng và quan hệ</w:t>
       </w:r>
-      <w:bookmarkEnd w:id="4"/>
+      <w:bookmarkEnd w:id="3"/>
     </w:p>
     <w:tbl>
       <w:tblPr>
@@ -1630,90 +1590,13 @@
       <w:pPr>
         <w:pStyle w:val="Heading2"/>
       </w:pPr>
-      <w:bookmarkStart w:id="5" w:name="_Toc172872218"/>
+      <w:bookmarkStart w:id="4" w:name="_Toc172872218"/>
       <w:r>
         <w:t>Mô tả chi tiết từng lớp đối tượng</w:t>
       </w:r>
+      <w:bookmarkStart w:id="5" w:name="_GoBack"/>
+      <w:bookmarkEnd w:id="4"/>
       <w:bookmarkEnd w:id="5"/>
-    </w:p>
-    <w:p>
-      <w:pPr>
-        <w:pStyle w:val="BodyText"/>
-        <w:keepLines w:val="0"/>
-        <w:widowControl/>
-        <w:numPr>
-          <w:ilvl w:val="0"/>
-          <w:numId w:val="39"/>
-        </w:numPr>
-        <w:spacing w:after="0"/>
-        <w:jc w:val="both"/>
-        <w:rPr>
-          <w:i/>
-          <w:color w:val="0000FF"/>
-        </w:rPr>
-      </w:pPr>
-      <w:r>
-        <w:rPr>
-          <w:i/>
-          <w:color w:val="0000FF"/>
-        </w:rPr>
-        <w:t>Với mỗi lớp đối tượng:</w:t>
-      </w:r>
-    </w:p>
-    <w:p>
-      <w:pPr>
-        <w:pStyle w:val="BodyText"/>
-        <w:keepLines w:val="0"/>
-        <w:widowControl/>
-        <w:numPr>
-          <w:ilvl w:val="1"/>
-          <w:numId w:val="39"/>
-        </w:numPr>
-        <w:spacing w:after="0"/>
-        <w:jc w:val="both"/>
-        <w:rPr>
-          <w:i/>
-          <w:color w:val="0000FF"/>
-        </w:rPr>
-      </w:pPr>
-      <w:r>
-        <w:rPr>
-          <w:i/>
-          <w:color w:val="0000FF"/>
-        </w:rPr>
-        <w:t>Lớp đối tượng đó kế thừa từ lớp đối tượng nào (nếu có)</w:t>
-      </w:r>
-    </w:p>
-    <w:p>
-      <w:pPr>
-        <w:pStyle w:val="BodyText"/>
-        <w:keepLines w:val="0"/>
-        <w:widowControl/>
-        <w:numPr>
-          <w:ilvl w:val="1"/>
-          <w:numId w:val="39"/>
-        </w:numPr>
-        <w:spacing w:after="0"/>
-        <w:jc w:val="both"/>
-        <w:rPr>
-          <w:i/>
-          <w:color w:val="0000FF"/>
-        </w:rPr>
-      </w:pPr>
-      <w:r>
-        <w:rPr>
-          <w:i/>
-          <w:color w:val="0000FF"/>
-        </w:rPr>
-        <w:t>Mô tả danh sách các thuộc tính</w:t>
-      </w:r>
-      <w:r>
-        <w:rPr>
-          <w:i/>
-          <w:color w:val="0000FF"/>
-        </w:rPr>
-        <w:t xml:space="preserve"> (cần ghi chú rõ các thuộc tính nào kế thừa từ lớp cha – nếu có, loại thuộc tính là public, protected hay private …)</w:t>
-      </w:r>
     </w:p>
     <w:tbl>
       <w:tblPr>
@@ -1921,33 +1804,10 @@
           <w:color w:val="0000FF"/>
         </w:rPr>
       </w:pPr>
-      <w:r>
-        <w:rPr>
-          <w:i/>
-          <w:color w:val="0000FF"/>
-        </w:rPr>
-        <w:t>Ghi chú: nếu trong đề tài có sơ đồ trạng thái thì trình bày trong phần này. Nếu không, có thể bỏ qua phần này</w:t>
-      </w:r>
-    </w:p>
-    <w:p>
-      <w:pPr>
-        <w:pStyle w:val="BodyText"/>
-        <w:rPr>
-          <w:i/>
-          <w:color w:val="0000FF"/>
-        </w:rPr>
-      </w:pPr>
-      <w:r>
-        <w:rPr>
-          <w:i/>
-          <w:color w:val="0000FF"/>
-        </w:rPr>
-        <w:t>Với mỗi sơ đồ trạng thái: cần vẽ sơ đồ, ghi rõ danh sách các trạng thái và các biến cố hoặc hành động trong sơ đồ</w:t>
-      </w:r>
     </w:p>
     <w:sectPr>
-      <w:headerReference w:type="default" r:id="rId9"/>
-      <w:footerReference w:type="default" r:id="rId10"/>
+      <w:headerReference w:type="default" r:id="rId10"/>
+      <w:footerReference w:type="default" r:id="rId11"/>
       <w:pgSz w:w="11907" w:h="16839" w:code="9"/>
       <w:pgMar w:top="1440" w:right="1440" w:bottom="1440" w:left="1440" w:header="720" w:footer="720" w:gutter="0"/>
       <w:pgNumType w:start="1"/>
@@ -2215,7 +2075,7 @@
               <w:rStyle w:val="PageNumber"/>
               <w:noProof/>
             </w:rPr>
-            <w:t>1</w:t>
+            <w:t>3</w:t>
           </w:r>
           <w:r>
             <w:rPr>
@@ -2411,7 +2271,7 @@
         </mc:Choice>
         <mc:Fallback>
           <w:pict>
-            <v:shape w14:anchorId="266D85FB" id="Freeform 1" o:spid="_x0000_s1026" style="position:absolute;margin-left:0;margin-top:0;width:93.15pt;height:813pt;flip:x;z-index:251653632;visibility:visible;mso-wrap-style:square;mso-width-percent:0;mso-height-percent:0;mso-wrap-distance-left:9pt;mso-wrap-distance-top:0;mso-wrap-distance-right:9pt;mso-wrap-distance-bottom:0;mso-position-horizontal:absolute;mso-position-horizontal-relative:page;mso-position-vertical:absolute;mso-position-vertical-relative:page;mso-width-percent:0;mso-height-percent:0;mso-width-relative:page;mso-height-relative:page;v-text-anchor:top" coordsize="502,3168" o:gfxdata="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" path="m502,c93,,93,,93,,146,383,323,1900,,3168v502,,502,,502,l502,xe" fillcolor="#8db3e2" stroked="f" strokecolor="#212120">
+            <v:shape w14:anchorId="64D0FD77" id="Freeform 1" o:spid="_x0000_s1026" style="position:absolute;margin-left:0;margin-top:0;width:93.15pt;height:813pt;flip:x;z-index:251653632;visibility:visible;mso-wrap-style:square;mso-width-percent:0;mso-height-percent:0;mso-wrap-distance-left:9pt;mso-wrap-distance-top:0;mso-wrap-distance-right:9pt;mso-wrap-distance-bottom:0;mso-position-horizontal:absolute;mso-position-horizontal-relative:page;mso-position-vertical:absolute;mso-position-vertical-relative:page;mso-width-percent:0;mso-height-percent:0;mso-width-relative:page;mso-height-relative:page;v-text-anchor:top" coordsize="502,3168" o:gfxdata="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" path="m502,c93,,93,,93,,146,383,323,1900,,3168v502,,502,,502,l502,xe" fillcolor="#8db3e2" stroked="f" strokecolor="#212120">
               <v:fill color2="#1f497d" rotate="t" focus="100%" type="gradient"/>
               <v:shadow color="#8c8682"/>
               <v:path arrowok="t" o:connecttype="custom" o:connectlocs="1183005,0;219162,0;0,10325100;1183005,10325100;1183005,0" o:connectangles="0,0,0,0,0"/>
@@ -4954,6 +4814,7 @@
     <w:lsdException w:name="Table Web 1" w:semiHidden="1" w:unhideWhenUsed="1"/>
     <w:lsdException w:name="Table Web 2" w:semiHidden="1" w:unhideWhenUsed="1"/>
     <w:lsdException w:name="Table Web 3" w:semiHidden="1" w:unhideWhenUsed="1"/>
+    <w:lsdException w:name="Table Theme" w:semiHidden="1" w:unhideWhenUsed="1"/>
     <w:lsdException w:name="Placeholder Text" w:semiHidden="1" w:uiPriority="99"/>
     <w:lsdException w:name="No Spacing" w:uiPriority="1" w:qFormat="1"/>
     <w:lsdException w:name="Light Shading" w:uiPriority="60"/>

</xml_diff>